<commit_message>
fixing requirements and use case description
</commit_message>
<xml_diff>
--- a/Analyse and Planning/Requirements/reqirements.docx
+++ b/Analyse and Planning/Requirements/reqirements.docx
@@ -571,32 +571,25 @@
           <w:szCs w:val="28"/>
           <w:rtl/>
         </w:rPr>
-        <w:t>دسته بندی درآمد جدید ایجاد کند.</w:t>
-      </w:r>
-    </w:p>
-    <w:p>
-      <w:pPr>
-        <w:pStyle w:val="ListParagraph"/>
-        <w:numPr>
-          <w:ilvl w:val="0"/>
-          <w:numId w:val="1"/>
-        </w:numPr>
-        <w:spacing w:line="360" w:lineRule="auto"/>
-        <w:jc w:val="both"/>
-        <w:rPr>
-          <w:rFonts w:ascii="B Nazanin" w:hAnsi="B Nazanin" w:cs="B Nazanin"/>
-          <w:sz w:val="28"/>
-          <w:szCs w:val="28"/>
-        </w:rPr>
-      </w:pPr>
-      <w:r>
-        <w:rPr>
-          <w:rFonts w:ascii="B Nazanin" w:hAnsi="B Nazanin" w:cs="B Nazanin" w:hint="cs"/>
-          <w:sz w:val="28"/>
-          <w:szCs w:val="28"/>
-          <w:rtl/>
-        </w:rPr>
-        <w:t>دسته بندی هزینه ی جدید ایجاد کند.</w:t>
+        <w:t>دسته بندی درآمد</w:t>
+      </w:r>
+      <w:r>
+        <w:rPr>
+          <w:rFonts w:ascii="B Nazanin" w:hAnsi="B Nazanin" w:cs="B Nazanin" w:hint="cs"/>
+          <w:sz w:val="28"/>
+          <w:szCs w:val="28"/>
+          <w:rtl/>
+        </w:rPr>
+        <w:t>/هزینه</w:t>
+      </w:r>
+      <w:r>
+        <w:rPr>
+          <w:rFonts w:ascii="B Nazanin" w:hAnsi="B Nazanin" w:cs="B Nazanin" w:hint="cs"/>
+          <w:sz w:val="28"/>
+          <w:szCs w:val="28"/>
+          <w:rtl/>
+        </w:rPr>
+        <w:t xml:space="preserve"> جدید ایجاد کند.</w:t>
       </w:r>
     </w:p>
     <w:p>
@@ -871,82 +864,32 @@
           <w:szCs w:val="28"/>
           <w:rtl/>
         </w:rPr>
+        <w:t>گروه های مالی را ایجاد کند</w:t>
+      </w:r>
+    </w:p>
+    <w:p>
+      <w:pPr>
+        <w:pStyle w:val="ListParagraph"/>
+        <w:numPr>
+          <w:ilvl w:val="0"/>
+          <w:numId w:val="1"/>
+        </w:numPr>
+        <w:spacing w:line="360" w:lineRule="auto"/>
+        <w:jc w:val="both"/>
+        <w:rPr>
+          <w:rFonts w:ascii="B Nazanin" w:hAnsi="B Nazanin" w:cs="B Nazanin"/>
+          <w:sz w:val="28"/>
+          <w:szCs w:val="28"/>
+        </w:rPr>
+      </w:pPr>
+      <w:r>
+        <w:rPr>
+          <w:rFonts w:ascii="B Nazanin" w:hAnsi="B Nazanin" w:cs="B Nazanin" w:hint="cs"/>
+          <w:sz w:val="28"/>
+          <w:szCs w:val="28"/>
+          <w:rtl/>
+        </w:rPr>
         <w:lastRenderedPageBreak/>
-        <w:t>موعد تسویه حساب یا پرداخت بدهی را ثبت کند.</w:t>
-      </w:r>
-    </w:p>
-    <w:p>
-      <w:pPr>
-        <w:pStyle w:val="ListParagraph"/>
-        <w:numPr>
-          <w:ilvl w:val="0"/>
-          <w:numId w:val="1"/>
-        </w:numPr>
-        <w:spacing w:line="360" w:lineRule="auto"/>
-        <w:jc w:val="both"/>
-        <w:rPr>
-          <w:rFonts w:ascii="B Nazanin" w:hAnsi="B Nazanin" w:cs="B Nazanin"/>
-          <w:sz w:val="28"/>
-          <w:szCs w:val="28"/>
-        </w:rPr>
-      </w:pPr>
-      <w:r>
-        <w:rPr>
-          <w:rFonts w:ascii="B Nazanin" w:hAnsi="B Nazanin" w:cs="B Nazanin" w:hint="cs"/>
-          <w:sz w:val="28"/>
-          <w:szCs w:val="28"/>
-          <w:rtl/>
-        </w:rPr>
-        <w:t>موعد تسویه حساب یا پرداخت را یادآوری کند.</w:t>
-      </w:r>
-    </w:p>
-    <w:p>
-      <w:pPr>
-        <w:pStyle w:val="ListParagraph"/>
-        <w:numPr>
-          <w:ilvl w:val="0"/>
-          <w:numId w:val="1"/>
-        </w:numPr>
-        <w:spacing w:line="360" w:lineRule="auto"/>
-        <w:jc w:val="both"/>
-        <w:rPr>
-          <w:rFonts w:ascii="B Nazanin" w:hAnsi="B Nazanin" w:cs="B Nazanin"/>
-          <w:sz w:val="28"/>
-          <w:szCs w:val="28"/>
-        </w:rPr>
-      </w:pPr>
-      <w:r>
-        <w:rPr>
-          <w:rFonts w:ascii="B Nazanin" w:hAnsi="B Nazanin" w:cs="B Nazanin" w:hint="cs"/>
-          <w:sz w:val="28"/>
-          <w:szCs w:val="28"/>
-          <w:rtl/>
-        </w:rPr>
-        <w:t>گروه های مالی را ایجاد کند</w:t>
-      </w:r>
-    </w:p>
-    <w:p>
-      <w:pPr>
-        <w:pStyle w:val="ListParagraph"/>
-        <w:numPr>
-          <w:ilvl w:val="0"/>
-          <w:numId w:val="1"/>
-        </w:numPr>
-        <w:spacing w:line="360" w:lineRule="auto"/>
-        <w:jc w:val="both"/>
-        <w:rPr>
-          <w:rFonts w:ascii="B Nazanin" w:hAnsi="B Nazanin" w:cs="B Nazanin"/>
-          <w:sz w:val="28"/>
-          <w:szCs w:val="28"/>
-        </w:rPr>
-      </w:pPr>
-      <w:r>
-        <w:rPr>
-          <w:rFonts w:ascii="B Nazanin" w:hAnsi="B Nazanin" w:cs="B Nazanin" w:hint="cs"/>
-          <w:sz w:val="28"/>
-          <w:szCs w:val="28"/>
-          <w:rtl/>
-        </w:rPr>
         <w:t>اطلاعات گروه های مالی را تغییر دهد.</w:t>
       </w:r>
     </w:p>
@@ -997,132 +940,25 @@
           <w:szCs w:val="28"/>
           <w:rtl/>
         </w:rPr>
-        <w:t>کاربران را به گروه های مالی متناظر کند.</w:t>
-      </w:r>
-    </w:p>
-    <w:p>
-      <w:pPr>
-        <w:pStyle w:val="ListParagraph"/>
-        <w:numPr>
-          <w:ilvl w:val="0"/>
-          <w:numId w:val="1"/>
-        </w:numPr>
-        <w:spacing w:line="360" w:lineRule="auto"/>
-        <w:jc w:val="both"/>
-        <w:rPr>
-          <w:rFonts w:ascii="B Nazanin" w:hAnsi="B Nazanin" w:cs="B Nazanin"/>
-          <w:sz w:val="28"/>
-          <w:szCs w:val="28"/>
-        </w:rPr>
-      </w:pPr>
-      <w:r>
-        <w:rPr>
-          <w:rFonts w:ascii="B Nazanin" w:hAnsi="B Nazanin" w:cs="B Nazanin" w:hint="cs"/>
-          <w:sz w:val="28"/>
-          <w:szCs w:val="28"/>
-          <w:rtl/>
-        </w:rPr>
-        <w:t>دارایی های مشترک را تنظیم کند.</w:t>
-      </w:r>
-    </w:p>
-    <w:p>
-      <w:pPr>
-        <w:pStyle w:val="ListParagraph"/>
-        <w:numPr>
-          <w:ilvl w:val="0"/>
-          <w:numId w:val="1"/>
-        </w:numPr>
-        <w:spacing w:line="360" w:lineRule="auto"/>
-        <w:jc w:val="both"/>
-        <w:rPr>
-          <w:rFonts w:ascii="B Nazanin" w:hAnsi="B Nazanin" w:cs="B Nazanin"/>
-          <w:sz w:val="28"/>
-          <w:szCs w:val="28"/>
-        </w:rPr>
-      </w:pPr>
-      <w:r>
-        <w:rPr>
-          <w:rFonts w:ascii="B Nazanin" w:hAnsi="B Nazanin" w:cs="B Nazanin" w:hint="cs"/>
-          <w:sz w:val="28"/>
-          <w:szCs w:val="28"/>
-          <w:rtl/>
-        </w:rPr>
-        <w:t>تغییرات در درآمد یا هزینه ی گروه مالی را به اعضای گروه اطلاع دهد.</w:t>
-      </w:r>
-    </w:p>
-    <w:p>
-      <w:pPr>
-        <w:pStyle w:val="ListParagraph"/>
-        <w:numPr>
-          <w:ilvl w:val="0"/>
-          <w:numId w:val="1"/>
-        </w:numPr>
-        <w:spacing w:line="360" w:lineRule="auto"/>
-        <w:jc w:val="both"/>
-        <w:rPr>
-          <w:rFonts w:ascii="B Nazanin" w:hAnsi="B Nazanin" w:cs="B Nazanin"/>
-          <w:sz w:val="28"/>
-          <w:szCs w:val="28"/>
-        </w:rPr>
-      </w:pPr>
-      <w:r>
-        <w:rPr>
-          <w:rFonts w:ascii="B Nazanin" w:hAnsi="B Nazanin" w:cs="B Nazanin" w:hint="cs"/>
-          <w:sz w:val="28"/>
-          <w:szCs w:val="28"/>
-          <w:rtl/>
-        </w:rPr>
-        <w:t>برای اعضای گروه های مالی سقف تعیین کند.</w:t>
-      </w:r>
-    </w:p>
-    <w:p>
-      <w:pPr>
-        <w:pStyle w:val="ListParagraph"/>
-        <w:numPr>
-          <w:ilvl w:val="0"/>
-          <w:numId w:val="1"/>
-        </w:numPr>
-        <w:spacing w:line="360" w:lineRule="auto"/>
-        <w:jc w:val="both"/>
-        <w:rPr>
-          <w:rFonts w:ascii="B Nazanin" w:hAnsi="B Nazanin" w:cs="B Nazanin"/>
-          <w:sz w:val="28"/>
-          <w:szCs w:val="28"/>
-        </w:rPr>
-      </w:pPr>
-      <w:r>
-        <w:rPr>
-          <w:rFonts w:ascii="B Nazanin" w:hAnsi="B Nazanin" w:cs="B Nazanin" w:hint="cs"/>
-          <w:sz w:val="28"/>
-          <w:szCs w:val="28"/>
-          <w:rtl/>
-        </w:rPr>
-        <w:t>اهداف کوتاه مدت و بلند مدت مالی را تعیین کند.</w:t>
-      </w:r>
-    </w:p>
-    <w:p>
-      <w:pPr>
-        <w:pStyle w:val="ListParagraph"/>
-        <w:numPr>
-          <w:ilvl w:val="0"/>
-          <w:numId w:val="1"/>
-        </w:numPr>
-        <w:spacing w:line="360" w:lineRule="auto"/>
-        <w:jc w:val="both"/>
-        <w:rPr>
-          <w:rFonts w:ascii="B Nazanin" w:hAnsi="B Nazanin" w:cs="B Nazanin"/>
-          <w:sz w:val="28"/>
-          <w:szCs w:val="28"/>
-        </w:rPr>
-      </w:pPr>
-      <w:r>
-        <w:rPr>
-          <w:rFonts w:ascii="B Nazanin" w:hAnsi="B Nazanin" w:cs="B Nazanin" w:hint="cs"/>
-          <w:sz w:val="28"/>
-          <w:szCs w:val="28"/>
-          <w:rtl/>
-        </w:rPr>
-        <w:t>میزان پیشرفت اهداف مالی را به کاربر نمایش دهد.</w:t>
+        <w:t xml:space="preserve">کاربران را به گروه های مالی </w:t>
+      </w:r>
+      <w:r>
+        <w:rPr>
+          <w:rFonts w:ascii="B Nazanin" w:hAnsi="B Nazanin" w:cs="B Nazanin" w:hint="cs"/>
+          <w:sz w:val="28"/>
+          <w:szCs w:val="28"/>
+          <w:rtl/>
+        </w:rPr>
+        <w:t>اضافه</w:t>
+      </w:r>
+      <w:r>
+        <w:rPr>
+          <w:rFonts w:ascii="B Nazanin" w:hAnsi="B Nazanin" w:cs="B Nazanin" w:hint="cs"/>
+          <w:sz w:val="28"/>
+          <w:szCs w:val="28"/>
+          <w:rtl/>
+        </w:rPr>
+        <w:t xml:space="preserve"> کند.</w:t>
       </w:r>
     </w:p>
     <w:p>
@@ -1172,10 +1008,19 @@
           <w:szCs w:val="28"/>
           <w:rtl/>
         </w:rPr>
-        <w:t>گزارش های درآمد و هزینه را به تفکیک تاریخ به کاربر نمایش دهد.</w:t>
+        <w:t>گزارش های درآمد و هزینه را به تفکیک تاریخ به</w:t>
       </w:r>
       <w:bookmarkStart w:id="0" w:name="_GoBack"/>
       <w:bookmarkEnd w:id="0"/>
+      <w:r>
+        <w:rPr>
+          <w:rFonts w:ascii="B Nazanin" w:hAnsi="B Nazanin" w:cs="B Nazanin" w:hint="cs"/>
+          <w:sz w:val="28"/>
+          <w:szCs w:val="28"/>
+          <w:rtl/>
+        </w:rPr>
+        <w:t xml:space="preserve"> کاربر نمایش دهد.</w:t>
+      </w:r>
     </w:p>
     <w:sectPr>
       <w:pgSz w:w="12240" w:h="15840"/>
@@ -1438,6 +1283,7 @@
     <w:lsdException w:name="HTML Sample" w:semiHidden="1" w:unhideWhenUsed="1"/>
     <w:lsdException w:name="HTML Typewriter" w:semiHidden="1" w:unhideWhenUsed="1"/>
     <w:lsdException w:name="HTML Variable" w:semiHidden="1" w:unhideWhenUsed="1"/>
+    <w:lsdException w:name="Normal Table" w:semiHidden="1" w:unhideWhenUsed="1"/>
     <w:lsdException w:name="annotation subject" w:semiHidden="1" w:unhideWhenUsed="1"/>
     <w:lsdException w:name="No List" w:semiHidden="1" w:unhideWhenUsed="1"/>
     <w:lsdException w:name="Outline List 1" w:semiHidden="1" w:unhideWhenUsed="1"/>
@@ -1484,8 +1330,10 @@
     <w:lsdException w:name="Table Subtle 2" w:semiHidden="1" w:unhideWhenUsed="1"/>
     <w:lsdException w:name="Table Web 1" w:semiHidden="1" w:unhideWhenUsed="1"/>
     <w:lsdException w:name="Table Web 2" w:semiHidden="1" w:unhideWhenUsed="1"/>
+    <w:lsdException w:name="Table Web 3" w:semiHidden="1" w:unhideWhenUsed="1"/>
     <w:lsdException w:name="Balloon Text" w:semiHidden="1" w:unhideWhenUsed="1"/>
     <w:lsdException w:name="Table Grid" w:uiPriority="59"/>
+    <w:lsdException w:name="Table Theme" w:semiHidden="1" w:unhideWhenUsed="1"/>
     <w:lsdException w:name="Placeholder Text" w:semiHidden="1"/>
     <w:lsdException w:name="No Spacing" w:uiPriority="1" w:qFormat="1"/>
     <w:lsdException w:name="Light Shading" w:uiPriority="60"/>
@@ -1722,6 +1570,7 @@
   <w:style w:type="character" w:default="1" w:styleId="DefaultParagraphFont">
     <w:name w:val="Default Paragraph Font"/>
     <w:uiPriority w:val="1"/>
+    <w:semiHidden/>
     <w:unhideWhenUsed/>
   </w:style>
   <w:style w:type="table" w:default="1" w:styleId="TableNormal">

</xml_diff>